<commit_message>
Splitted Code, And Added Classes
</commit_message>
<xml_diff>
--- a/מנהל ראשי.docx
+++ b/מנהל ראשי.docx
@@ -63,7 +63,7 @@
           <w:rFonts w:hint="cs"/>
           <w:rtl/>
         </w:rPr>
-        <w:t xml:space="preserve">קלאס חיזוי, מכיל קבצי </w:t>
+        <w:t xml:space="preserve">חיזוי, מכיל קבצי </w:t>
       </w:r>
       <w:r>
         <w:t>JSON</w:t>
@@ -103,6 +103,22 @@
           <w:rFonts w:hint="cs"/>
           <w:rtl/>
         </w:rPr>
+        <w:t>מקבל בקשה לתשובה, מקבל פרומפט אחד.</w:t>
+      </w:r>
+    </w:p>
+    <w:p>
+      <w:pPr>
+        <w:pStyle w:val="ListParagraph"/>
+        <w:numPr>
+          <w:ilvl w:val="2"/>
+          <w:numId w:val="1"/>
+        </w:numPr>
+      </w:pPr>
+      <w:r>
+        <w:rPr>
+          <w:rFonts w:hint="cs"/>
+          <w:rtl/>
+        </w:rPr>
         <w:t>מקבל פרומפט של איזה קובץ, ע"פ איזו עמודה לסווג, מאילו עמודות להתעלם.</w:t>
       </w:r>
     </w:p>
@@ -110,6 +126,125 @@
       <w:pPr>
         <w:pStyle w:val="ListParagraph"/>
         <w:numPr>
+          <w:ilvl w:val="2"/>
+          <w:numId w:val="1"/>
+        </w:numPr>
+      </w:pPr>
+      <w:r>
+        <w:rPr>
+          <w:rFonts w:hint="cs"/>
+          <w:rtl/>
+        </w:rPr>
+        <w:t xml:space="preserve">בודק האם </w:t>
+      </w:r>
+      <w:r>
+        <w:rPr>
+          <w:rFonts w:hint="cs"/>
+          <w:rtl/>
+        </w:rPr>
+        <w:t xml:space="preserve">קיים מודל </w:t>
+      </w:r>
+      <w:r>
+        <w:t xml:space="preserve"> </w:t>
+      </w:r>
+      <w:r>
+        <w:rPr>
+          <w:rFonts w:hint="cs"/>
+          <w:rtl/>
+        </w:rPr>
+        <w:t>כזה.</w:t>
+      </w:r>
+    </w:p>
+    <w:p>
+      <w:pPr>
+        <w:pStyle w:val="ListParagraph"/>
+        <w:numPr>
+          <w:ilvl w:val="2"/>
+          <w:numId w:val="1"/>
+        </w:numPr>
+      </w:pPr>
+      <w:r>
+        <w:rPr>
+          <w:rFonts w:hint="cs"/>
+          <w:rtl/>
+        </w:rPr>
+        <w:t xml:space="preserve">אם לא, אז שולח בקשה לייצור מודלים, עם הפרומפט שהתקבל. מקבל ממנו </w:t>
+      </w:r>
+      <w:r>
+        <w:t>JSON</w:t>
+      </w:r>
+      <w:r>
+        <w:rPr>
+          <w:rFonts w:hint="cs"/>
+          <w:rtl/>
+        </w:rPr>
+        <w:t xml:space="preserve"> ומשלב אותו לקובץ הקיים, או שמייצר קובץ. </w:t>
+      </w:r>
+      <w:r>
+        <w:rPr>
+          <w:rFonts w:hint="cs"/>
+          <w:rtl/>
+        </w:rPr>
+        <w:t xml:space="preserve">אם כן, </w:t>
+      </w:r>
+      <w:r>
+        <w:rPr>
+          <w:rFonts w:hint="cs"/>
+          <w:rtl/>
+        </w:rPr>
+        <w:t xml:space="preserve">מדלג לשלב </w:t>
+      </w:r>
+      <w:r>
+        <w:rPr>
+          <w:rFonts w:hint="cs"/>
+          <w:rtl/>
+        </w:rPr>
+        <w:t>הבא</w:t>
+      </w:r>
+      <w:r>
+        <w:rPr>
+          <w:rFonts w:hint="cs"/>
+          <w:rtl/>
+        </w:rPr>
+        <w:t>.</w:t>
+      </w:r>
+    </w:p>
+    <w:p>
+      <w:pPr>
+        <w:pStyle w:val="ListParagraph"/>
+        <w:numPr>
+          <w:ilvl w:val="2"/>
+          <w:numId w:val="1"/>
+        </w:numPr>
+      </w:pPr>
+      <w:r>
+        <w:rPr>
+          <w:rFonts w:hint="cs"/>
+          <w:rtl/>
+        </w:rPr>
+        <w:t>מחשב תוצאה ע"ס המודל.</w:t>
+      </w:r>
+    </w:p>
+    <w:p>
+      <w:pPr>
+        <w:pStyle w:val="ListParagraph"/>
+        <w:numPr>
+          <w:ilvl w:val="2"/>
+          <w:numId w:val="1"/>
+        </w:numPr>
+      </w:pPr>
+      <w:r>
+        <w:rPr>
+          <w:rFonts w:hint="cs"/>
+          <w:rtl/>
+        </w:rPr>
+        <w:t>מחזיר תוצאת סיווג, ורמת אמינות של התוצאה ורמת הצלחה של המודל ב-30\70.</w:t>
+      </w:r>
+    </w:p>
+    <w:p>
+      <w:pPr>
+        <w:pStyle w:val="ListParagraph"/>
+        <w:numPr>
           <w:ilvl w:val="1"/>
           <w:numId w:val="1"/>
         </w:numPr>
@@ -119,110 +254,7 @@
           <w:rFonts w:hint="cs"/>
           <w:rtl/>
         </w:rPr>
-        <w:t xml:space="preserve">בודק האם </w:t>
-      </w:r>
-      <w:r>
-        <w:rPr>
-          <w:rFonts w:hint="cs"/>
-          <w:rtl/>
-        </w:rPr>
-        <w:t xml:space="preserve">קיים מודל </w:t>
-      </w:r>
-      <w:r>
-        <w:t xml:space="preserve"> </w:t>
-      </w:r>
-      <w:r>
-        <w:rPr>
-          <w:rFonts w:hint="cs"/>
-          <w:rtl/>
-        </w:rPr>
-        <w:t>כזה.</w:t>
-      </w:r>
-    </w:p>
-    <w:p>
-      <w:pPr>
-        <w:pStyle w:val="ListParagraph"/>
-        <w:numPr>
-          <w:ilvl w:val="1"/>
-          <w:numId w:val="1"/>
-        </w:numPr>
-      </w:pPr>
-      <w:r>
-        <w:rPr>
-          <w:rFonts w:hint="cs"/>
-          <w:rtl/>
-        </w:rPr>
-        <w:t xml:space="preserve">אם לא, אז שולח בקשה לייצור מודלים, עם הפרומפט שהתקבל. מקבל ממנו </w:t>
-      </w:r>
-      <w:r>
-        <w:t>JSON</w:t>
-      </w:r>
-      <w:r>
-        <w:rPr>
-          <w:rFonts w:hint="cs"/>
-          <w:rtl/>
-        </w:rPr>
-        <w:t xml:space="preserve"> ומשלב אותו לקובץ הקיים, או שמייצר קובץ. </w:t>
-      </w:r>
-      <w:r>
-        <w:rPr>
-          <w:rFonts w:hint="cs"/>
-          <w:rtl/>
-        </w:rPr>
-        <w:t xml:space="preserve">אם כן, </w:t>
-      </w:r>
-      <w:r>
-        <w:rPr>
-          <w:rFonts w:hint="cs"/>
-          <w:rtl/>
-        </w:rPr>
-        <w:t xml:space="preserve">מדלג לשלב </w:t>
-      </w:r>
-      <w:r>
-        <w:rPr>
-          <w:rFonts w:hint="cs"/>
-          <w:rtl/>
-        </w:rPr>
-        <w:t>הבא</w:t>
-      </w:r>
-      <w:r>
-        <w:rPr>
-          <w:rFonts w:hint="cs"/>
-          <w:rtl/>
-        </w:rPr>
-        <w:t>.</w:t>
-      </w:r>
-    </w:p>
-    <w:p>
-      <w:pPr>
-        <w:pStyle w:val="ListParagraph"/>
-        <w:numPr>
-          <w:ilvl w:val="1"/>
-          <w:numId w:val="1"/>
-        </w:numPr>
-      </w:pPr>
-      <w:r>
-        <w:rPr>
-          <w:rFonts w:hint="cs"/>
-          <w:rtl/>
-        </w:rPr>
-        <w:t>מחשב תוצאה ע"ס המודל.</w:t>
-      </w:r>
-    </w:p>
-    <w:p>
-      <w:pPr>
-        <w:pStyle w:val="ListParagraph"/>
-        <w:numPr>
-          <w:ilvl w:val="1"/>
-          <w:numId w:val="1"/>
-        </w:numPr>
-      </w:pPr>
-      <w:r>
-        <w:rPr>
-          <w:rFonts w:hint="cs"/>
-          <w:rtl/>
-        </w:rPr>
-        <w:t>מחזיר תוצאת סיווג, ורמת אמינות של התוצאה ורמת הצלחה של המודל ב-30\70.</w:t>
+        <w:t>מקבל בקשה לקבלת רמת הצלחה, כלומר, מקבל מודל של 70, מקבל בנוסף טבלה של 30 או 30 פרומפטים, מחזיר תשובה כוללת, מקבל רמת הצלחה באחוזים, ועורך אצלו</w:t>
       </w:r>
     </w:p>
     <w:p>

</xml_diff>